<commit_message>
L7-8 add p6-7 problems and solutions
</commit_message>
<xml_diff>
--- a/problems/quiz L7-.docx
+++ b/problems/quiz L7-.docx
@@ -48,8 +48,6 @@
         </w:rPr>
         <w:t>动</w:t>
       </w:r>
-      <w:bookmarkStart w:id="0" w:name="_GoBack"/>
-      <w:bookmarkEnd w:id="0"/>
       <w:r>
         <w:t>，上板以一定速度</w:t>
       </w:r>
@@ -152,6 +150,9 @@
       <w:pPr>
         <w:widowControl/>
         <w:jc w:val="left"/>
+        <w:rPr>
+          <w:rFonts w:hint="eastAsia"/>
+        </w:rPr>
       </w:pPr>
       <w:r>
         <w:br w:type="page"/>
@@ -237,6 +238,646 @@
           </wp:inline>
         </w:drawing>
       </w:r>
+    </w:p>
+    <w:p>
+      <w:pPr>
+        <w:jc w:val="left"/>
+      </w:pPr>
+    </w:p>
+    <w:p>
+      <w:pPr>
+        <w:jc w:val="left"/>
+      </w:pPr>
+    </w:p>
+    <w:p>
+      <w:pPr>
+        <w:jc w:val="left"/>
+      </w:pPr>
+    </w:p>
+    <w:p>
+      <w:pPr>
+        <w:jc w:val="left"/>
+      </w:pPr>
+    </w:p>
+    <w:p>
+      <w:pPr>
+        <w:jc w:val="left"/>
+      </w:pPr>
+    </w:p>
+    <w:p>
+      <w:pPr>
+        <w:jc w:val="left"/>
+      </w:pPr>
+    </w:p>
+    <w:p>
+      <w:pPr>
+        <w:jc w:val="left"/>
+      </w:pPr>
+    </w:p>
+    <w:p>
+      <w:pPr>
+        <w:jc w:val="left"/>
+      </w:pPr>
+    </w:p>
+    <w:p>
+      <w:pPr>
+        <w:jc w:val="left"/>
+      </w:pPr>
+    </w:p>
+    <w:p>
+      <w:pPr>
+        <w:jc w:val="left"/>
+      </w:pPr>
+    </w:p>
+    <w:p>
+      <w:pPr>
+        <w:jc w:val="left"/>
+      </w:pPr>
+    </w:p>
+    <w:p>
+      <w:pPr>
+        <w:jc w:val="left"/>
+      </w:pPr>
+    </w:p>
+    <w:p>
+      <w:pPr>
+        <w:jc w:val="left"/>
+      </w:pPr>
+    </w:p>
+    <w:p>
+      <w:pPr>
+        <w:jc w:val="left"/>
+      </w:pPr>
+    </w:p>
+    <w:p>
+      <w:pPr>
+        <w:jc w:val="left"/>
+      </w:pPr>
+    </w:p>
+    <w:p>
+      <w:pPr>
+        <w:jc w:val="left"/>
+      </w:pPr>
+    </w:p>
+    <w:p>
+      <w:pPr>
+        <w:jc w:val="left"/>
+      </w:pPr>
+    </w:p>
+    <w:p>
+      <w:pPr>
+        <w:jc w:val="left"/>
+      </w:pPr>
+    </w:p>
+    <w:p>
+      <w:pPr>
+        <w:jc w:val="left"/>
+      </w:pPr>
+    </w:p>
+    <w:p>
+      <w:pPr>
+        <w:jc w:val="left"/>
+      </w:pPr>
+    </w:p>
+    <w:p>
+      <w:pPr>
+        <w:jc w:val="left"/>
+      </w:pPr>
+    </w:p>
+    <w:p>
+      <w:pPr>
+        <w:jc w:val="left"/>
+        <w:rPr>
+          <w:rFonts w:ascii="AdvP41153C" w:hAnsi="AdvP41153C" w:hint="eastAsia"/>
+          <w:color w:val="000000"/>
+          <w:sz w:val="32"/>
+          <w:szCs w:val="32"/>
+        </w:rPr>
+      </w:pPr>
+      <w:bookmarkStart w:id="0" w:name="_GoBack"/>
+      <w:r>
+        <w:rPr>
+          <w:rFonts w:ascii="AdvP41153C" w:hAnsi="AdvP41153C"/>
+          <w:color w:val="000000"/>
+          <w:sz w:val="32"/>
+          <w:szCs w:val="32"/>
+        </w:rPr>
+        <w:t>Consider the flow of air at 30 m/s along a flat plate. At</w:t>
+      </w:r>
+      <w:r>
+        <w:rPr>
+          <w:rFonts w:ascii="AdvP41153C" w:hAnsi="AdvP41153C"/>
+          <w:color w:val="000000"/>
+          <w:sz w:val="32"/>
+          <w:szCs w:val="32"/>
+        </w:rPr>
+        <w:t xml:space="preserve"> </w:t>
+      </w:r>
+      <w:r>
+        <w:rPr>
+          <w:rFonts w:ascii="AdvP41153C" w:hAnsi="AdvP41153C"/>
+          <w:color w:val="000000"/>
+          <w:sz w:val="32"/>
+          <w:szCs w:val="32"/>
+        </w:rPr>
+        <w:t>what distance from the leading edge will transition occur</w:t>
+      </w:r>
+      <w:proofErr w:type="gramStart"/>
+      <w:r>
+        <w:rPr>
+          <w:rFonts w:ascii="AdvP41153C" w:hAnsi="AdvP41153C"/>
+          <w:color w:val="000000"/>
+          <w:sz w:val="32"/>
+          <w:szCs w:val="32"/>
+        </w:rPr>
+        <w:t>?</w:t>
+      </w:r>
+      <w:r>
+        <w:rPr>
+          <w:rFonts w:ascii="AdvP41153C" w:hAnsi="AdvP41153C"/>
+          <w:color w:val="000000"/>
+          <w:sz w:val="32"/>
+          <w:szCs w:val="32"/>
+        </w:rPr>
+        <w:t>(</w:t>
+      </w:r>
+      <w:proofErr w:type="gramEnd"/>
+      <m:oMath>
+        <m:r>
+          <w:rPr>
+            <w:rFonts w:ascii="Cambria Math" w:hAnsi="Cambria Math"/>
+            <w:color w:val="000000"/>
+            <w:sz w:val="32"/>
+            <w:szCs w:val="32"/>
+          </w:rPr>
+          <m:t>ν=1.505×</m:t>
+        </m:r>
+        <m:sSup>
+          <m:sSupPr>
+            <m:ctrlPr>
+              <w:rPr>
+                <w:rFonts w:ascii="Cambria Math" w:hAnsi="Cambria Math"/>
+                <w:i/>
+                <w:color w:val="000000"/>
+                <w:sz w:val="32"/>
+                <w:szCs w:val="32"/>
+              </w:rPr>
+            </m:ctrlPr>
+          </m:sSupPr>
+          <m:e>
+            <m:r>
+              <w:rPr>
+                <w:rFonts w:ascii="Cambria Math" w:hAnsi="Cambria Math"/>
+                <w:color w:val="000000"/>
+                <w:sz w:val="32"/>
+                <w:szCs w:val="32"/>
+              </w:rPr>
+              <m:t>10</m:t>
+            </m:r>
+          </m:e>
+          <m:sup>
+            <m:r>
+              <w:rPr>
+                <w:rFonts w:ascii="Cambria Math" w:hAnsi="Cambria Math"/>
+                <w:color w:val="000000"/>
+                <w:sz w:val="32"/>
+                <w:szCs w:val="32"/>
+              </w:rPr>
+              <m:t>-5</m:t>
+            </m:r>
+          </m:sup>
+        </m:sSup>
+        <m:sSup>
+          <m:sSupPr>
+            <m:ctrlPr>
+              <w:rPr>
+                <w:rFonts w:ascii="Cambria Math" w:hAnsi="Cambria Math"/>
+                <w:i/>
+                <w:color w:val="000000"/>
+                <w:sz w:val="32"/>
+                <w:szCs w:val="32"/>
+              </w:rPr>
+            </m:ctrlPr>
+          </m:sSupPr>
+          <m:e>
+            <m:r>
+              <w:rPr>
+                <w:rFonts w:ascii="Cambria Math" w:hAnsi="Cambria Math"/>
+                <w:color w:val="000000"/>
+                <w:sz w:val="32"/>
+                <w:szCs w:val="32"/>
+              </w:rPr>
+              <m:t>m</m:t>
+            </m:r>
+          </m:e>
+          <m:sup>
+            <m:r>
+              <w:rPr>
+                <w:rFonts w:ascii="Cambria Math" w:hAnsi="Cambria Math"/>
+                <w:color w:val="000000"/>
+                <w:sz w:val="32"/>
+                <w:szCs w:val="32"/>
+              </w:rPr>
+              <m:t>2</m:t>
+            </m:r>
+          </m:sup>
+        </m:sSup>
+        <m:r>
+          <w:rPr>
+            <w:rFonts w:ascii="Cambria Math" w:hAnsi="Cambria Math"/>
+            <w:color w:val="000000"/>
+            <w:sz w:val="32"/>
+            <w:szCs w:val="32"/>
+          </w:rPr>
+          <m:t xml:space="preserve">/s </m:t>
+        </m:r>
+      </m:oMath>
+      <w:r>
+        <w:rPr>
+          <w:rFonts w:ascii="AdvP41153C" w:hAnsi="AdvP41153C" w:hint="eastAsia"/>
+          <w:color w:val="000000"/>
+          <w:sz w:val="32"/>
+          <w:szCs w:val="32"/>
+        </w:rPr>
+        <w:t>)</w:t>
+      </w:r>
+    </w:p>
+    <w:p>
+      <w:pPr>
+        <w:jc w:val="left"/>
+        <w:rPr>
+          <w:rFonts w:ascii="AdvP41153C" w:hAnsi="AdvP41153C"/>
+          <w:color w:val="000000"/>
+          <w:sz w:val="32"/>
+          <w:szCs w:val="32"/>
+        </w:rPr>
+      </w:pPr>
+    </w:p>
+    <w:p>
+      <w:pPr>
+        <w:jc w:val="left"/>
+        <w:rPr>
+          <w:rFonts w:ascii="AdvP41153C" w:hAnsi="AdvP41153C"/>
+          <w:color w:val="000000"/>
+          <w:sz w:val="32"/>
+          <w:szCs w:val="32"/>
+        </w:rPr>
+      </w:pPr>
+    </w:p>
+    <w:p>
+      <w:pPr>
+        <w:jc w:val="left"/>
+        <w:rPr>
+          <w:rFonts w:ascii="AdvP41153C" w:hAnsi="AdvP41153C"/>
+          <w:color w:val="000000"/>
+          <w:sz w:val="32"/>
+          <w:szCs w:val="32"/>
+        </w:rPr>
+      </w:pPr>
+      <w:r>
+        <w:rPr>
+          <w:rFonts w:ascii="AdvP41153C" w:hAnsi="AdvP41153C" w:hint="eastAsia"/>
+          <w:color w:val="000000"/>
+          <w:sz w:val="32"/>
+          <w:szCs w:val="32"/>
+        </w:rPr>
+        <w:t>S</w:t>
+      </w:r>
+      <w:r>
+        <w:rPr>
+          <w:rFonts w:ascii="AdvP41153C" w:hAnsi="AdvP41153C"/>
+          <w:color w:val="000000"/>
+          <w:sz w:val="32"/>
+          <w:szCs w:val="32"/>
+        </w:rPr>
+        <w:t xml:space="preserve">olution: </w:t>
+      </w:r>
+    </w:p>
+    <w:p>
+      <w:pPr>
+        <w:ind w:firstLine="420"/>
+        <w:jc w:val="left"/>
+        <w:rPr>
+          <w:rFonts w:ascii="AdvP41153C" w:hAnsi="AdvP41153C"/>
+          <w:color w:val="000000"/>
+          <w:sz w:val="32"/>
+          <w:szCs w:val="32"/>
+        </w:rPr>
+      </w:pPr>
+      <w:proofErr w:type="gramStart"/>
+      <w:r>
+        <w:rPr>
+          <w:rFonts w:ascii="AdvP41153C" w:hAnsi="AdvP41153C" w:hint="eastAsia"/>
+          <w:color w:val="000000"/>
+          <w:sz w:val="32"/>
+          <w:szCs w:val="32"/>
+        </w:rPr>
+        <w:t>at</w:t>
+      </w:r>
+      <w:proofErr w:type="gramEnd"/>
+      <w:r>
+        <w:rPr>
+          <w:rFonts w:ascii="AdvP41153C" w:hAnsi="AdvP41153C" w:hint="eastAsia"/>
+          <w:color w:val="000000"/>
+          <w:sz w:val="32"/>
+          <w:szCs w:val="32"/>
+        </w:rPr>
+        <w:t xml:space="preserve"> Transition: </w:t>
+      </w:r>
+      <m:oMath>
+        <m:r>
+          <w:rPr>
+            <w:rFonts w:ascii="Cambria Math" w:hAnsi="Cambria Math"/>
+            <w:color w:val="000000"/>
+            <w:sz w:val="32"/>
+            <w:szCs w:val="32"/>
+          </w:rPr>
+          <m:t>R</m:t>
+        </m:r>
+        <m:sSub>
+          <m:sSubPr>
+            <m:ctrlPr>
+              <w:rPr>
+                <w:rFonts w:ascii="Cambria Math" w:hAnsi="Cambria Math"/>
+                <w:i/>
+                <w:color w:val="000000"/>
+                <w:sz w:val="32"/>
+                <w:szCs w:val="32"/>
+              </w:rPr>
+            </m:ctrlPr>
+          </m:sSubPr>
+          <m:e>
+            <m:r>
+              <w:rPr>
+                <w:rFonts w:ascii="Cambria Math" w:hAnsi="Cambria Math"/>
+                <w:color w:val="000000"/>
+                <w:sz w:val="32"/>
+                <w:szCs w:val="32"/>
+              </w:rPr>
+              <m:t>e</m:t>
+            </m:r>
+          </m:e>
+          <m:sub>
+            <m:r>
+              <w:rPr>
+                <w:rFonts w:ascii="Cambria Math" w:hAnsi="Cambria Math"/>
+                <w:color w:val="000000"/>
+                <w:sz w:val="32"/>
+                <w:szCs w:val="32"/>
+              </w:rPr>
+              <m:t>x</m:t>
+            </m:r>
+          </m:sub>
+        </m:sSub>
+        <m:r>
+          <w:rPr>
+            <w:rFonts w:ascii="Cambria Math" w:hAnsi="Cambria Math"/>
+            <w:color w:val="000000"/>
+            <w:sz w:val="32"/>
+            <w:szCs w:val="32"/>
+          </w:rPr>
+          <m:t>=2×</m:t>
+        </m:r>
+        <m:sSup>
+          <m:sSupPr>
+            <m:ctrlPr>
+              <w:rPr>
+                <w:rFonts w:ascii="Cambria Math" w:hAnsi="Cambria Math"/>
+                <w:i/>
+                <w:color w:val="000000"/>
+                <w:sz w:val="32"/>
+                <w:szCs w:val="32"/>
+              </w:rPr>
+            </m:ctrlPr>
+          </m:sSupPr>
+          <m:e>
+            <m:r>
+              <w:rPr>
+                <w:rFonts w:ascii="Cambria Math" w:hAnsi="Cambria Math"/>
+                <w:color w:val="000000"/>
+                <w:sz w:val="32"/>
+                <w:szCs w:val="32"/>
+              </w:rPr>
+              <m:t>10</m:t>
+            </m:r>
+          </m:e>
+          <m:sup>
+            <m:r>
+              <w:rPr>
+                <w:rFonts w:ascii="Cambria Math" w:hAnsi="Cambria Math"/>
+                <w:color w:val="000000"/>
+                <w:sz w:val="32"/>
+                <w:szCs w:val="32"/>
+              </w:rPr>
+              <m:t>5</m:t>
+            </m:r>
+          </m:sup>
+        </m:sSup>
+      </m:oMath>
+    </w:p>
+    <w:p>
+      <w:pPr>
+        <w:jc w:val="left"/>
+        <w:rPr>
+          <w:sz w:val="32"/>
+          <w:szCs w:val="32"/>
+        </w:rPr>
+      </w:pPr>
+      <m:oMathPara>
+        <m:oMath>
+          <m:r>
+            <w:rPr>
+              <w:rFonts w:ascii="Cambria Math" w:hAnsi="Cambria Math"/>
+              <w:sz w:val="32"/>
+              <w:szCs w:val="32"/>
+            </w:rPr>
+            <m:t>R</m:t>
+          </m:r>
+          <m:sSub>
+            <m:sSubPr>
+              <m:ctrlPr>
+                <w:rPr>
+                  <w:rFonts w:ascii="Cambria Math" w:hAnsi="Cambria Math"/>
+                  <w:i/>
+                  <w:sz w:val="32"/>
+                  <w:szCs w:val="32"/>
+                </w:rPr>
+              </m:ctrlPr>
+            </m:sSubPr>
+            <m:e>
+              <m:r>
+                <w:rPr>
+                  <w:rFonts w:ascii="Cambria Math" w:hAnsi="Cambria Math"/>
+                  <w:sz w:val="32"/>
+                  <w:szCs w:val="32"/>
+                </w:rPr>
+                <m:t>e</m:t>
+              </m:r>
+            </m:e>
+            <m:sub>
+              <m:r>
+                <w:rPr>
+                  <w:rFonts w:ascii="Cambria Math" w:hAnsi="Cambria Math"/>
+                  <w:sz w:val="32"/>
+                  <w:szCs w:val="32"/>
+                </w:rPr>
+                <m:t>x</m:t>
+              </m:r>
+            </m:sub>
+          </m:sSub>
+          <m:r>
+            <w:rPr>
+              <w:rFonts w:ascii="Cambria Math" w:hAnsi="Cambria Math"/>
+              <w:sz w:val="32"/>
+              <w:szCs w:val="32"/>
+            </w:rPr>
+            <m:t>=</m:t>
+          </m:r>
+          <m:f>
+            <m:fPr>
+              <m:ctrlPr>
+                <w:rPr>
+                  <w:rFonts w:ascii="Cambria Math" w:hAnsi="Cambria Math"/>
+                  <w:i/>
+                  <w:sz w:val="32"/>
+                  <w:szCs w:val="32"/>
+                </w:rPr>
+              </m:ctrlPr>
+            </m:fPr>
+            <m:num>
+              <m:r>
+                <w:rPr>
+                  <w:rFonts w:ascii="Cambria Math" w:hAnsi="Cambria Math"/>
+                  <w:sz w:val="32"/>
+                  <w:szCs w:val="32"/>
+                </w:rPr>
+                <m:t>xV</m:t>
+              </m:r>
+            </m:num>
+            <m:den>
+              <m:r>
+                <w:rPr>
+                  <w:rFonts w:ascii="Cambria Math" w:hAnsi="Cambria Math"/>
+                  <w:sz w:val="32"/>
+                  <w:szCs w:val="32"/>
+                </w:rPr>
+                <m:t>ν</m:t>
+              </m:r>
+            </m:den>
+          </m:f>
+        </m:oMath>
+      </m:oMathPara>
+    </w:p>
+    <w:p>
+      <w:pPr>
+        <w:jc w:val="left"/>
+        <w:rPr>
+          <w:rFonts w:hint="eastAsia"/>
+          <w:sz w:val="32"/>
+          <w:szCs w:val="32"/>
+        </w:rPr>
+      </w:pPr>
+      <m:oMathPara>
+        <m:oMath>
+          <m:r>
+            <w:rPr>
+              <w:rFonts w:ascii="Cambria Math" w:hAnsi="Cambria Math"/>
+              <w:sz w:val="32"/>
+              <w:szCs w:val="32"/>
+            </w:rPr>
+            <m:t>x=</m:t>
+          </m:r>
+          <m:f>
+            <m:fPr>
+              <m:ctrlPr>
+                <w:rPr>
+                  <w:rFonts w:ascii="Cambria Math" w:hAnsi="Cambria Math"/>
+                  <w:i/>
+                  <w:sz w:val="32"/>
+                  <w:szCs w:val="32"/>
+                </w:rPr>
+              </m:ctrlPr>
+            </m:fPr>
+            <m:num>
+              <m:r>
+                <w:rPr>
+                  <w:rFonts w:ascii="Cambria Math" w:hAnsi="Cambria Math"/>
+                  <w:sz w:val="32"/>
+                  <w:szCs w:val="32"/>
+                </w:rPr>
+                <m:t>R</m:t>
+              </m:r>
+              <m:sSub>
+                <m:sSubPr>
+                  <m:ctrlPr>
+                    <w:rPr>
+                      <w:rFonts w:ascii="Cambria Math" w:hAnsi="Cambria Math"/>
+                      <w:i/>
+                      <w:sz w:val="32"/>
+                      <w:szCs w:val="32"/>
+                    </w:rPr>
+                  </m:ctrlPr>
+                </m:sSubPr>
+                <m:e>
+                  <m:r>
+                    <w:rPr>
+                      <w:rFonts w:ascii="Cambria Math" w:hAnsi="Cambria Math"/>
+                      <w:sz w:val="32"/>
+                      <w:szCs w:val="32"/>
+                    </w:rPr>
+                    <m:t>e</m:t>
+                  </m:r>
+                </m:e>
+                <m:sub>
+                  <m:r>
+                    <w:rPr>
+                      <w:rFonts w:ascii="Cambria Math" w:hAnsi="Cambria Math"/>
+                      <w:sz w:val="32"/>
+                      <w:szCs w:val="32"/>
+                    </w:rPr>
+                    <m:t>x</m:t>
+                  </m:r>
+                </m:sub>
+              </m:sSub>
+              <m:r>
+                <w:rPr>
+                  <w:rFonts w:ascii="Cambria Math" w:hAnsi="Cambria Math"/>
+                  <w:sz w:val="32"/>
+                  <w:szCs w:val="32"/>
+                </w:rPr>
+                <m:t>ν</m:t>
+              </m:r>
+            </m:num>
+            <m:den>
+              <m:r>
+                <w:rPr>
+                  <w:rFonts w:ascii="Cambria Math" w:hAnsi="Cambria Math"/>
+                  <w:sz w:val="32"/>
+                  <w:szCs w:val="32"/>
+                </w:rPr>
+                <m:t>V</m:t>
+              </m:r>
+            </m:den>
+          </m:f>
+          <m:r>
+            <w:rPr>
+              <w:rFonts w:ascii="Cambria Math" w:hAnsi="Cambria Math"/>
+              <w:sz w:val="32"/>
+              <w:szCs w:val="32"/>
+            </w:rPr>
+            <m:t>=0.1m</m:t>
+          </m:r>
+        </m:oMath>
+      </m:oMathPara>
+    </w:p>
+    <w:bookmarkEnd w:id="0"/>
+    <w:p>
+      <w:pPr>
+        <w:jc w:val="left"/>
+        <w:rPr>
+          <w:rFonts w:hint="eastAsia"/>
+        </w:rPr>
+      </w:pPr>
     </w:p>
     <w:sectPr>
       <w:pgSz w:w="11906" w:h="16838"/>
@@ -670,6 +1311,16 @@
     <w:semiHidden/>
     <w:unhideWhenUsed/>
   </w:style>
+  <w:style w:type="character" w:styleId="a3">
+    <w:name w:val="Placeholder Text"/>
+    <w:basedOn w:val="a0"/>
+    <w:uiPriority w:val="99"/>
+    <w:semiHidden/>
+    <w:rsid w:val="00F92A02"/>
+    <w:rPr>
+      <w:color w:val="808080"/>
+    </w:rPr>
+  </w:style>
 </w:styles>
 </file>
 

</xml_diff>